<commit_message>
Analiza statysyczna i Reguły asocjacyjne
</commit_message>
<xml_diff>
--- a/Lab-ADWB/Sprawozdanie Reguły asocjacyjne - ADWB ArturKompała.docx
+++ b/Lab-ADWB/Sprawozdanie Reguły asocjacyjne - ADWB ArturKompała.docx
@@ -28,10 +28,7 @@
         <w:jc w:val="center"/>
       </w:pPr>
       <w:r>
-        <w:t xml:space="preserve">Temat: </w:t>
-      </w:r>
-      <w:r>
-        <w:t>Reguły asocjacyjne</w:t>
+        <w:t>Temat: Reguły asocjacyjne</w:t>
       </w:r>
     </w:p>
     <w:p>
@@ -72,19 +69,40 @@
       </w:pPr>
       <w:r>
         <w:lastRenderedPageBreak/>
-        <w:t xml:space="preserve">Generowanie reguł </w:t>
-      </w:r>
-      <w:r>
-        <w:t>asocjacyjnych</w:t>
-      </w:r>
-      <w:r>
-        <w:t xml:space="preserve"> z wykorzystaniem </w:t>
+        <w:t>Cel sprawozdania</w:t>
+      </w:r>
+    </w:p>
+    <w:p>
+      <w:pPr>
+        <w:jc w:val="both"/>
+      </w:pPr>
+      <w:r>
+        <w:t xml:space="preserve">Celem niniejszej pracy było wybranie zbioru danych transakcyjnych, wygenerowanie reguł asocjacyjnych z różnymi wartościami progowymi oraz porównanie i skomentowanie otrzymanych wyników. Do realizacji projektu wykorzystano język </w:t>
       </w:r>
       <w:proofErr w:type="spellStart"/>
       <w:r>
-        <w:t>RapidMiner</w:t>
+        <w:t>Python</w:t>
       </w:r>
       <w:proofErr w:type="spellEnd"/>
+      <w:r>
+        <w:t xml:space="preserve"> oraz bibliotekę </w:t>
+      </w:r>
+      <w:proofErr w:type="spellStart"/>
+      <w:r>
+        <w:t>mlxtend</w:t>
+      </w:r>
+      <w:proofErr w:type="spellEnd"/>
+      <w:r>
+        <w:t xml:space="preserve"> implementującą algorytm </w:t>
+      </w:r>
+      <w:proofErr w:type="spellStart"/>
+      <w:r>
+        <w:t>Apriori</w:t>
+      </w:r>
+      <w:proofErr w:type="spellEnd"/>
+      <w:r>
+        <w:t>.</w:t>
+      </w:r>
     </w:p>
     <w:p>
       <w:pPr>
@@ -95,13 +113,48 @@
         </w:numPr>
       </w:pPr>
       <w:r>
-        <w:t xml:space="preserve">Generowanie reguł asocjacyjnych z wykorzystaniem </w:t>
+        <w:t>Wybór zbioru</w:t>
+      </w:r>
+    </w:p>
+    <w:p>
+      <w:pPr>
+        <w:jc w:val="both"/>
+      </w:pPr>
+      <w:r>
+        <w:t xml:space="preserve">Wybrany </w:t>
       </w:r>
       <w:proofErr w:type="spellStart"/>
       <w:r>
-        <w:t>Python</w:t>
+        <w:t>dataset</w:t>
       </w:r>
       <w:proofErr w:type="spellEnd"/>
+      <w:r>
+        <w:t xml:space="preserve">: Wine </w:t>
+      </w:r>
+      <w:proofErr w:type="spellStart"/>
+      <w:r>
+        <w:t>Quality</w:t>
+      </w:r>
+      <w:proofErr w:type="spellEnd"/>
+      <w:r>
+        <w:t xml:space="preserve"> z repozytorium UCI Machine Learning </w:t>
+      </w:r>
+      <w:proofErr w:type="spellStart"/>
+      <w:r>
+        <w:t>Repository</w:t>
+      </w:r>
+      <w:proofErr w:type="spellEnd"/>
+      <w:r>
+        <w:t xml:space="preserve">. Zbiór zawiera 6497 wina z 11 atrybutami reprezentującymi cechy chemiczne (kwasowość, gęstość, zawartość alkoholu, </w:t>
+      </w:r>
+      <w:proofErr w:type="spellStart"/>
+      <w:r>
+        <w:t>pH</w:t>
+      </w:r>
+      <w:proofErr w:type="spellEnd"/>
+      <w:r>
+        <w:t>, siarczyny itp.) oraz ocenę jakości.</w:t>
+      </w:r>
     </w:p>
     <w:p>
       <w:pPr>
@@ -112,12 +165,1469 @@
         </w:numPr>
       </w:pPr>
       <w:r>
+        <w:t xml:space="preserve">Przygotowanie danych </w:t>
+      </w:r>
+    </w:p>
+    <w:p>
+      <w:r>
+        <w:t xml:space="preserve">Dane zostały wstępnie przetworzone w następujący sposób: </w:t>
+      </w:r>
+    </w:p>
+    <w:p>
+      <w:pPr>
+        <w:pStyle w:val="Akapitzlist"/>
+        <w:numPr>
+          <w:ilvl w:val="0"/>
+          <w:numId w:val="2"/>
+        </w:numPr>
+      </w:pPr>
+      <w:r>
+        <w:t xml:space="preserve">Dyskretyzacja atrybutów ciągłych – zmienne numeryczne (kwasowość, zawartość alkoholu, </w:t>
+      </w:r>
+      <w:proofErr w:type="spellStart"/>
+      <w:r>
+        <w:t>pH</w:t>
+      </w:r>
+      <w:proofErr w:type="spellEnd"/>
+      <w:r>
+        <w:t xml:space="preserve">, itp.) zostały podzielone na przedziały kategoryczne (np. niski, średni, wysoki). </w:t>
+      </w:r>
+    </w:p>
+    <w:p>
+      <w:pPr>
+        <w:pStyle w:val="Akapitzlist"/>
+        <w:numPr>
+          <w:ilvl w:val="0"/>
+          <w:numId w:val="2"/>
+        </w:numPr>
+      </w:pPr>
+      <w:r>
+        <w:t xml:space="preserve">Kodowanie binarne – każda kombinacja atrybutu i wartości została przekonwertowana na format binarny wymagany przez algorytm </w:t>
+      </w:r>
+      <w:proofErr w:type="spellStart"/>
+      <w:r>
+        <w:t>Apriori</w:t>
+      </w:r>
+      <w:proofErr w:type="spellEnd"/>
+      <w:r>
+        <w:t xml:space="preserve">. </w:t>
+      </w:r>
+    </w:p>
+    <w:p>
+      <w:pPr>
+        <w:pStyle w:val="Akapitzlist"/>
+        <w:numPr>
+          <w:ilvl w:val="0"/>
+          <w:numId w:val="2"/>
+        </w:numPr>
+      </w:pPr>
+      <w:r>
+        <w:t xml:space="preserve">Standaryzacja nazewnictwa – utworzono czytelne etykiety dla każdego </w:t>
+      </w:r>
+      <w:proofErr w:type="spellStart"/>
+      <w:r>
+        <w:t>itemsetu</w:t>
+      </w:r>
+      <w:proofErr w:type="spellEnd"/>
+      <w:r>
+        <w:t xml:space="preserve"> (np. </w:t>
+      </w:r>
+      <w:proofErr w:type="spellStart"/>
+      <w:r>
+        <w:t>alcohol_high</w:t>
+      </w:r>
+      <w:proofErr w:type="spellEnd"/>
+      <w:r>
+        <w:t xml:space="preserve">, </w:t>
+      </w:r>
+      <w:proofErr w:type="spellStart"/>
+      <w:r>
+        <w:t>acidity_low</w:t>
+      </w:r>
+      <w:proofErr w:type="spellEnd"/>
+      <w:r>
+        <w:t>).</w:t>
+      </w:r>
+    </w:p>
+    <w:p>
+      <w:pPr>
+        <w:pStyle w:val="Nagwek1"/>
+        <w:numPr>
+          <w:ilvl w:val="0"/>
+          <w:numId w:val="1"/>
+        </w:numPr>
+      </w:pPr>
+      <w:r>
+        <w:t>Wartości progowe</w:t>
+      </w:r>
+    </w:p>
+    <w:tbl>
+      <w:tblPr>
+        <w:tblStyle w:val="Tabela-Siatka"/>
+        <w:tblW w:w="0" w:type="auto"/>
+        <w:tblLook w:val="04A0" w:firstRow="1" w:lastRow="0" w:firstColumn="1" w:lastColumn="0" w:noHBand="0" w:noVBand="1"/>
+      </w:tblPr>
+      <w:tblGrid>
+        <w:gridCol w:w="2337"/>
+        <w:gridCol w:w="2337"/>
+        <w:gridCol w:w="2338"/>
+        <w:gridCol w:w="2338"/>
+      </w:tblGrid>
+      <w:tr>
+        <w:tc>
+          <w:tcPr>
+            <w:tcW w:w="2337" w:type="dxa"/>
+          </w:tcPr>
+          <w:p>
+            <w:pPr>
+              <w:jc w:val="center"/>
+            </w:pPr>
+            <w:r>
+              <w:t>Zestaw</w:t>
+            </w:r>
+          </w:p>
+        </w:tc>
+        <w:tc>
+          <w:tcPr>
+            <w:tcW w:w="2337" w:type="dxa"/>
+          </w:tcPr>
+          <w:p>
+            <w:pPr>
+              <w:jc w:val="center"/>
+            </w:pPr>
+            <w:r>
+              <w:t xml:space="preserve">Min </w:t>
+            </w:r>
+            <w:proofErr w:type="spellStart"/>
+            <w:r>
+              <w:t>Support</w:t>
+            </w:r>
+            <w:proofErr w:type="spellEnd"/>
+          </w:p>
+        </w:tc>
+        <w:tc>
+          <w:tcPr>
+            <w:tcW w:w="2338" w:type="dxa"/>
+          </w:tcPr>
+          <w:p>
+            <w:pPr>
+              <w:jc w:val="center"/>
+            </w:pPr>
+            <w:r>
+              <w:t xml:space="preserve">Min </w:t>
+            </w:r>
+            <w:proofErr w:type="spellStart"/>
+            <w:r>
+              <w:t>Con</w:t>
+            </w:r>
+            <w:r>
+              <w:t>fi</w:t>
+            </w:r>
+            <w:r>
+              <w:t>dence</w:t>
+            </w:r>
+            <w:proofErr w:type="spellEnd"/>
+          </w:p>
+        </w:tc>
+        <w:tc>
+          <w:tcPr>
+            <w:tcW w:w="2338" w:type="dxa"/>
+          </w:tcPr>
+          <w:p>
+            <w:pPr>
+              <w:jc w:val="center"/>
+            </w:pPr>
+            <w:r>
+              <w:t>Cel</w:t>
+            </w:r>
+          </w:p>
+        </w:tc>
+      </w:tr>
+      <w:tr>
+        <w:tc>
+          <w:tcPr>
+            <w:tcW w:w="2337" w:type="dxa"/>
+          </w:tcPr>
+          <w:p>
+            <w:pPr>
+              <w:jc w:val="center"/>
+            </w:pPr>
+            <w:r>
+              <w:t>1</w:t>
+            </w:r>
+          </w:p>
+        </w:tc>
+        <w:tc>
+          <w:tcPr>
+            <w:tcW w:w="2337" w:type="dxa"/>
+          </w:tcPr>
+          <w:p>
+            <w:pPr>
+              <w:jc w:val="center"/>
+            </w:pPr>
+            <w:r>
+              <w:t>5%</w:t>
+            </w:r>
+          </w:p>
+        </w:tc>
+        <w:tc>
+          <w:tcPr>
+            <w:tcW w:w="2338" w:type="dxa"/>
+          </w:tcPr>
+          <w:p>
+            <w:pPr>
+              <w:jc w:val="center"/>
+            </w:pPr>
+            <w:r>
+              <w:t>70%</w:t>
+            </w:r>
+          </w:p>
+        </w:tc>
+        <w:tc>
+          <w:tcPr>
+            <w:tcW w:w="2338" w:type="dxa"/>
+          </w:tcPr>
+          <w:p>
+            <w:pPr>
+              <w:jc w:val="center"/>
+            </w:pPr>
+            <w:r>
+              <w:t>Wysoka jakość, wysoką pewność</w:t>
+            </w:r>
+          </w:p>
+        </w:tc>
+      </w:tr>
+      <w:tr>
+        <w:tc>
+          <w:tcPr>
+            <w:tcW w:w="2337" w:type="dxa"/>
+          </w:tcPr>
+          <w:p>
+            <w:pPr>
+              <w:jc w:val="center"/>
+            </w:pPr>
+            <w:r>
+              <w:t>2</w:t>
+            </w:r>
+          </w:p>
+        </w:tc>
+        <w:tc>
+          <w:tcPr>
+            <w:tcW w:w="2337" w:type="dxa"/>
+          </w:tcPr>
+          <w:p>
+            <w:pPr>
+              <w:jc w:val="center"/>
+            </w:pPr>
+            <w:r>
+              <w:t>3%</w:t>
+            </w:r>
+          </w:p>
+        </w:tc>
+        <w:tc>
+          <w:tcPr>
+            <w:tcW w:w="2338" w:type="dxa"/>
+          </w:tcPr>
+          <w:p>
+            <w:pPr>
+              <w:jc w:val="center"/>
+            </w:pPr>
+            <w:r>
+              <w:t>50%</w:t>
+            </w:r>
+          </w:p>
+        </w:tc>
+        <w:tc>
+          <w:tcPr>
+            <w:tcW w:w="2338" w:type="dxa"/>
+          </w:tcPr>
+          <w:p>
+            <w:pPr>
+              <w:jc w:val="center"/>
+            </w:pPr>
+            <w:r>
+              <w:t>Równowaga między ilością a jakością</w:t>
+            </w:r>
+          </w:p>
+        </w:tc>
+      </w:tr>
+      <w:tr>
+        <w:tc>
+          <w:tcPr>
+            <w:tcW w:w="2337" w:type="dxa"/>
+          </w:tcPr>
+          <w:p>
+            <w:pPr>
+              <w:jc w:val="center"/>
+            </w:pPr>
+            <w:r>
+              <w:t>3</w:t>
+            </w:r>
+          </w:p>
+        </w:tc>
+        <w:tc>
+          <w:tcPr>
+            <w:tcW w:w="2337" w:type="dxa"/>
+          </w:tcPr>
+          <w:p>
+            <w:pPr>
+              <w:jc w:val="center"/>
+            </w:pPr>
+            <w:r>
+              <w:t>1%</w:t>
+            </w:r>
+          </w:p>
+        </w:tc>
+        <w:tc>
+          <w:tcPr>
+            <w:tcW w:w="2338" w:type="dxa"/>
+          </w:tcPr>
+          <w:p>
+            <w:pPr>
+              <w:jc w:val="center"/>
+            </w:pPr>
+            <w:r>
+              <w:t>30%</w:t>
+            </w:r>
+          </w:p>
+        </w:tc>
+        <w:tc>
+          <w:tcPr>
+            <w:tcW w:w="2338" w:type="dxa"/>
+          </w:tcPr>
+          <w:p>
+            <w:pPr>
+              <w:jc w:val="center"/>
+            </w:pPr>
+            <w:r>
+              <w:t>Eksploracja szeroka, włączając słabe powiązania</w:t>
+            </w:r>
+          </w:p>
+        </w:tc>
+      </w:tr>
+    </w:tbl>
+    <w:p/>
+    <w:p/>
+    <w:p>
+      <w:pPr>
+        <w:pStyle w:val="Nagwek1"/>
+        <w:numPr>
+          <w:ilvl w:val="0"/>
+          <w:numId w:val="1"/>
+        </w:numPr>
+      </w:pPr>
+      <w:r>
+        <w:lastRenderedPageBreak/>
         <w:t xml:space="preserve">Porównanie i analiza wyników </w:t>
       </w:r>
     </w:p>
+    <w:tbl>
+      <w:tblPr>
+        <w:tblStyle w:val="Tabela-Siatka"/>
+        <w:tblW w:w="0" w:type="auto"/>
+        <w:tblLook w:val="04A0" w:firstRow="1" w:lastRow="0" w:firstColumn="1" w:lastColumn="0" w:noHBand="0" w:noVBand="1"/>
+      </w:tblPr>
+      <w:tblGrid>
+        <w:gridCol w:w="2337"/>
+        <w:gridCol w:w="2337"/>
+        <w:gridCol w:w="2338"/>
+        <w:gridCol w:w="2338"/>
+      </w:tblGrid>
+      <w:tr>
+        <w:tc>
+          <w:tcPr>
+            <w:tcW w:w="2337" w:type="dxa"/>
+          </w:tcPr>
+          <w:p>
+            <w:pPr>
+              <w:jc w:val="center"/>
+            </w:pPr>
+            <w:r>
+              <w:t>Metryka</w:t>
+            </w:r>
+          </w:p>
+        </w:tc>
+        <w:tc>
+          <w:tcPr>
+            <w:tcW w:w="2337" w:type="dxa"/>
+          </w:tcPr>
+          <w:p>
+            <w:pPr>
+              <w:jc w:val="center"/>
+            </w:pPr>
+            <w:r>
+              <w:t>Zestaw 1</w:t>
+            </w:r>
+          </w:p>
+        </w:tc>
+        <w:tc>
+          <w:tcPr>
+            <w:tcW w:w="2338" w:type="dxa"/>
+          </w:tcPr>
+          <w:p>
+            <w:pPr>
+              <w:jc w:val="center"/>
+            </w:pPr>
+            <w:r>
+              <w:t>Zestaw 2</w:t>
+            </w:r>
+          </w:p>
+        </w:tc>
+        <w:tc>
+          <w:tcPr>
+            <w:tcW w:w="2338" w:type="dxa"/>
+          </w:tcPr>
+          <w:p>
+            <w:pPr>
+              <w:jc w:val="center"/>
+            </w:pPr>
+            <w:r>
+              <w:t>Zestaw 3</w:t>
+            </w:r>
+          </w:p>
+        </w:tc>
+      </w:tr>
+      <w:tr>
+        <w:tc>
+          <w:tcPr>
+            <w:tcW w:w="2337" w:type="dxa"/>
+          </w:tcPr>
+          <w:p>
+            <w:pPr>
+              <w:jc w:val="center"/>
+            </w:pPr>
+            <w:r>
+              <w:t>Liczba reguł</w:t>
+            </w:r>
+          </w:p>
+        </w:tc>
+        <w:tc>
+          <w:tcPr>
+            <w:tcW w:w="2337" w:type="dxa"/>
+          </w:tcPr>
+          <w:p>
+            <w:pPr>
+              <w:jc w:val="center"/>
+            </w:pPr>
+            <w:r>
+              <w:t>2735</w:t>
+            </w:r>
+          </w:p>
+        </w:tc>
+        <w:tc>
+          <w:tcPr>
+            <w:tcW w:w="2338" w:type="dxa"/>
+          </w:tcPr>
+          <w:p>
+            <w:pPr>
+              <w:jc w:val="center"/>
+            </w:pPr>
+            <w:r>
+              <w:t>28724</w:t>
+            </w:r>
+          </w:p>
+        </w:tc>
+        <w:tc>
+          <w:tcPr>
+            <w:tcW w:w="2338" w:type="dxa"/>
+          </w:tcPr>
+          <w:p>
+            <w:pPr>
+              <w:jc w:val="center"/>
+            </w:pPr>
+            <w:r>
+              <w:t>701042</w:t>
+            </w:r>
+          </w:p>
+        </w:tc>
+      </w:tr>
+      <w:tr>
+        <w:tc>
+          <w:tcPr>
+            <w:tcW w:w="2337" w:type="dxa"/>
+          </w:tcPr>
+          <w:p>
+            <w:pPr>
+              <w:jc w:val="center"/>
+            </w:pPr>
+            <w:r>
+              <w:t>Liczba reguł złożonych</w:t>
+            </w:r>
+          </w:p>
+        </w:tc>
+        <w:tc>
+          <w:tcPr>
+            <w:tcW w:w="2337" w:type="dxa"/>
+          </w:tcPr>
+          <w:p>
+            <w:pPr>
+              <w:jc w:val="center"/>
+            </w:pPr>
+            <w:r>
+              <w:t>2727</w:t>
+            </w:r>
+          </w:p>
+        </w:tc>
+        <w:tc>
+          <w:tcPr>
+            <w:tcW w:w="2338" w:type="dxa"/>
+          </w:tcPr>
+          <w:p>
+            <w:pPr>
+              <w:jc w:val="center"/>
+            </w:pPr>
+            <w:r>
+              <w:t>28633</w:t>
+            </w:r>
+          </w:p>
+        </w:tc>
+        <w:tc>
+          <w:tcPr>
+            <w:tcW w:w="2338" w:type="dxa"/>
+          </w:tcPr>
+          <w:p>
+            <w:pPr>
+              <w:jc w:val="center"/>
+            </w:pPr>
+            <w:r>
+              <w:t>700298</w:t>
+            </w:r>
+          </w:p>
+        </w:tc>
+      </w:tr>
+      <w:tr>
+        <w:tc>
+          <w:tcPr>
+            <w:tcW w:w="2337" w:type="dxa"/>
+          </w:tcPr>
+          <w:p>
+            <w:pPr>
+              <w:jc w:val="center"/>
+            </w:pPr>
+            <w:r>
+              <w:t>Procent reguł złożonych</w:t>
+            </w:r>
+          </w:p>
+        </w:tc>
+        <w:tc>
+          <w:tcPr>
+            <w:tcW w:w="2337" w:type="dxa"/>
+          </w:tcPr>
+          <w:p>
+            <w:pPr>
+              <w:jc w:val="center"/>
+            </w:pPr>
+            <w:r>
+              <w:t>99.7%</w:t>
+            </w:r>
+          </w:p>
+        </w:tc>
+        <w:tc>
+          <w:tcPr>
+            <w:tcW w:w="2338" w:type="dxa"/>
+          </w:tcPr>
+          <w:p>
+            <w:pPr>
+              <w:jc w:val="center"/>
+            </w:pPr>
+            <w:r>
+              <w:t>99.7%</w:t>
+            </w:r>
+          </w:p>
+        </w:tc>
+        <w:tc>
+          <w:tcPr>
+            <w:tcW w:w="2338" w:type="dxa"/>
+          </w:tcPr>
+          <w:p>
+            <w:pPr>
+              <w:jc w:val="center"/>
+            </w:pPr>
+            <w:r>
+              <w:t>99.9%</w:t>
+            </w:r>
+          </w:p>
+        </w:tc>
+      </w:tr>
+      <w:tr>
+        <w:tc>
+          <w:tcPr>
+            <w:tcW w:w="2337" w:type="dxa"/>
+          </w:tcPr>
+          <w:p>
+            <w:pPr>
+              <w:jc w:val="center"/>
+            </w:pPr>
+            <w:r>
+              <w:t xml:space="preserve">Średni </w:t>
+            </w:r>
+            <w:proofErr w:type="spellStart"/>
+            <w:r>
+              <w:t>support</w:t>
+            </w:r>
+            <w:proofErr w:type="spellEnd"/>
+          </w:p>
+        </w:tc>
+        <w:tc>
+          <w:tcPr>
+            <w:tcW w:w="2337" w:type="dxa"/>
+          </w:tcPr>
+          <w:p>
+            <w:pPr>
+              <w:jc w:val="center"/>
+            </w:pPr>
+            <w:r>
+              <w:t>7.04%</w:t>
+            </w:r>
+          </w:p>
+        </w:tc>
+        <w:tc>
+          <w:tcPr>
+            <w:tcW w:w="2338" w:type="dxa"/>
+          </w:tcPr>
+          <w:p>
+            <w:pPr>
+              <w:jc w:val="center"/>
+            </w:pPr>
+            <w:r>
+              <w:t>4.55%</w:t>
+            </w:r>
+          </w:p>
+        </w:tc>
+        <w:tc>
+          <w:tcPr>
+            <w:tcW w:w="2338" w:type="dxa"/>
+          </w:tcPr>
+          <w:p>
+            <w:pPr>
+              <w:jc w:val="center"/>
+            </w:pPr>
+            <w:r>
+              <w:t>1.79%</w:t>
+            </w:r>
+          </w:p>
+        </w:tc>
+      </w:tr>
+      <w:tr>
+        <w:tc>
+          <w:tcPr>
+            <w:tcW w:w="2337" w:type="dxa"/>
+          </w:tcPr>
+          <w:p>
+            <w:pPr>
+              <w:jc w:val="center"/>
+            </w:pPr>
+            <w:r>
+              <w:t xml:space="preserve">Średnia </w:t>
+            </w:r>
+            <w:proofErr w:type="spellStart"/>
+            <w:r>
+              <w:t>con</w:t>
+            </w:r>
+            <w:r>
+              <w:t>fi</w:t>
+            </w:r>
+            <w:r>
+              <w:t>dence</w:t>
+            </w:r>
+            <w:proofErr w:type="spellEnd"/>
+          </w:p>
+        </w:tc>
+        <w:tc>
+          <w:tcPr>
+            <w:tcW w:w="2337" w:type="dxa"/>
+          </w:tcPr>
+          <w:p>
+            <w:pPr>
+              <w:jc w:val="center"/>
+            </w:pPr>
+            <w:r>
+              <w:t>80.94%</w:t>
+            </w:r>
+          </w:p>
+        </w:tc>
+        <w:tc>
+          <w:tcPr>
+            <w:tcW w:w="2338" w:type="dxa"/>
+          </w:tcPr>
+          <w:p>
+            <w:pPr>
+              <w:jc w:val="center"/>
+            </w:pPr>
+            <w:r>
+              <w:t>67.75%</w:t>
+            </w:r>
+          </w:p>
+        </w:tc>
+        <w:tc>
+          <w:tcPr>
+            <w:tcW w:w="2338" w:type="dxa"/>
+          </w:tcPr>
+          <w:p>
+            <w:pPr>
+              <w:jc w:val="center"/>
+            </w:pPr>
+            <w:r>
+              <w:t>51.04%</w:t>
+            </w:r>
+          </w:p>
+        </w:tc>
+      </w:tr>
+      <w:tr>
+        <w:tc>
+          <w:tcPr>
+            <w:tcW w:w="2337" w:type="dxa"/>
+          </w:tcPr>
+          <w:p>
+            <w:pPr>
+              <w:jc w:val="center"/>
+            </w:pPr>
+            <w:r>
+              <w:t>Średni lift</w:t>
+            </w:r>
+          </w:p>
+        </w:tc>
+        <w:tc>
+          <w:tcPr>
+            <w:tcW w:w="2337" w:type="dxa"/>
+          </w:tcPr>
+          <w:p>
+            <w:pPr>
+              <w:jc w:val="center"/>
+            </w:pPr>
+            <w:r>
+              <w:t>2.60</w:t>
+            </w:r>
+          </w:p>
+        </w:tc>
+        <w:tc>
+          <w:tcPr>
+            <w:tcW w:w="2338" w:type="dxa"/>
+          </w:tcPr>
+          <w:p>
+            <w:pPr>
+              <w:jc w:val="center"/>
+            </w:pPr>
+            <w:r>
+              <w:t>2.71</w:t>
+            </w:r>
+          </w:p>
+        </w:tc>
+        <w:tc>
+          <w:tcPr>
+            <w:tcW w:w="2338" w:type="dxa"/>
+          </w:tcPr>
+          <w:p>
+            <w:pPr>
+              <w:jc w:val="center"/>
+            </w:pPr>
+            <w:r>
+              <w:t>3.06</w:t>
+            </w:r>
+          </w:p>
+        </w:tc>
+      </w:tr>
+      <w:tr>
+        <w:tc>
+          <w:tcPr>
+            <w:tcW w:w="2337" w:type="dxa"/>
+          </w:tcPr>
+          <w:p>
+            <w:pPr>
+              <w:jc w:val="center"/>
+            </w:pPr>
+            <w:r>
+              <w:t xml:space="preserve">Min </w:t>
+            </w:r>
+            <w:proofErr w:type="spellStart"/>
+            <w:r>
+              <w:t>support</w:t>
+            </w:r>
+            <w:proofErr w:type="spellEnd"/>
+          </w:p>
+        </w:tc>
+        <w:tc>
+          <w:tcPr>
+            <w:tcW w:w="2337" w:type="dxa"/>
+          </w:tcPr>
+          <w:p>
+            <w:pPr>
+              <w:jc w:val="center"/>
+            </w:pPr>
+            <w:r>
+              <w:t>0.50%</w:t>
+            </w:r>
+          </w:p>
+        </w:tc>
+        <w:tc>
+          <w:tcPr>
+            <w:tcW w:w="2338" w:type="dxa"/>
+          </w:tcPr>
+          <w:p>
+            <w:pPr>
+              <w:jc w:val="center"/>
+            </w:pPr>
+            <w:r>
+              <w:t>0.30%</w:t>
+            </w:r>
+          </w:p>
+        </w:tc>
+        <w:tc>
+          <w:tcPr>
+            <w:tcW w:w="2338" w:type="dxa"/>
+          </w:tcPr>
+          <w:p>
+            <w:pPr>
+              <w:jc w:val="center"/>
+            </w:pPr>
+            <w:r>
+              <w:t>0.10%</w:t>
+            </w:r>
+          </w:p>
+        </w:tc>
+      </w:tr>
+      <w:tr>
+        <w:tc>
+          <w:tcPr>
+            <w:tcW w:w="2337" w:type="dxa"/>
+          </w:tcPr>
+          <w:p>
+            <w:pPr>
+              <w:jc w:val="center"/>
+            </w:pPr>
+            <w:r>
+              <w:t xml:space="preserve">Max </w:t>
+            </w:r>
+            <w:proofErr w:type="spellStart"/>
+            <w:r>
+              <w:t>support</w:t>
+            </w:r>
+            <w:proofErr w:type="spellEnd"/>
+          </w:p>
+        </w:tc>
+        <w:tc>
+          <w:tcPr>
+            <w:tcW w:w="2337" w:type="dxa"/>
+          </w:tcPr>
+          <w:p>
+            <w:pPr>
+              <w:jc w:val="center"/>
+            </w:pPr>
+            <w:r>
+              <w:t>26.07%</w:t>
+            </w:r>
+          </w:p>
+        </w:tc>
+        <w:tc>
+          <w:tcPr>
+            <w:tcW w:w="2338" w:type="dxa"/>
+          </w:tcPr>
+          <w:p>
+            <w:pPr>
+              <w:jc w:val="center"/>
+            </w:pPr>
+            <w:r>
+              <w:t>26.07%</w:t>
+            </w:r>
+          </w:p>
+        </w:tc>
+        <w:tc>
+          <w:tcPr>
+            <w:tcW w:w="2338" w:type="dxa"/>
+          </w:tcPr>
+          <w:p>
+            <w:pPr>
+              <w:jc w:val="center"/>
+            </w:pPr>
+            <w:r>
+              <w:t>26.07%</w:t>
+            </w:r>
+          </w:p>
+        </w:tc>
+      </w:tr>
+    </w:tbl>
     <w:p>
       <w:pPr>
         <w:jc w:val="center"/>
+      </w:pPr>
+    </w:p>
+    <w:p>
+      <w:pPr>
+        <w:pStyle w:val="Nagwek3"/>
+      </w:pPr>
+      <w:bookmarkStart w:id="0" w:name="zestaw_1_support_5_confidence_70"/>
+      <w:r>
+        <w:t>ZESTAW 1 (</w:t>
+      </w:r>
+      <w:proofErr w:type="spellStart"/>
+      <w:r>
+        <w:t>Support</w:t>
+      </w:r>
+      <w:proofErr w:type="spellEnd"/>
+      <w:r>
+        <w:t xml:space="preserve"> 5%, </w:t>
+      </w:r>
+      <w:proofErr w:type="spellStart"/>
+      <w:r>
+        <w:t>Confidence</w:t>
+      </w:r>
+      <w:proofErr w:type="spellEnd"/>
+      <w:r>
+        <w:t xml:space="preserve"> 70%)</w:t>
+      </w:r>
+      <w:bookmarkEnd w:id="0"/>
+    </w:p>
+    <w:p>
+      <w:pPr>
+        <w:jc w:val="both"/>
+        <w:rPr>
+          <w:bCs/>
+        </w:rPr>
+      </w:pPr>
+      <w:r>
+        <w:rPr>
+          <w:bCs/>
+        </w:rPr>
+        <w:t>Charakterystyka:</w:t>
+      </w:r>
+    </w:p>
+    <w:p>
+      <w:pPr>
+        <w:pStyle w:val="Akapitzlist"/>
+        <w:numPr>
+          <w:ilvl w:val="0"/>
+          <w:numId w:val="4"/>
+        </w:numPr>
+        <w:jc w:val="both"/>
+        <w:rPr>
+          <w:bCs/>
+        </w:rPr>
+      </w:pPr>
+      <w:r>
+        <w:rPr>
+          <w:bCs/>
+        </w:rPr>
+        <w:t>Liczba reguł: 2,735</w:t>
+      </w:r>
+    </w:p>
+    <w:p>
+      <w:pPr>
+        <w:pStyle w:val="Akapitzlist"/>
+        <w:numPr>
+          <w:ilvl w:val="0"/>
+          <w:numId w:val="4"/>
+        </w:numPr>
+        <w:jc w:val="both"/>
+        <w:rPr>
+          <w:bCs/>
+        </w:rPr>
+      </w:pPr>
+      <w:r>
+        <w:rPr>
+          <w:bCs/>
+        </w:rPr>
+        <w:t xml:space="preserve">Średnia </w:t>
+      </w:r>
+      <w:proofErr w:type="spellStart"/>
+      <w:r>
+        <w:rPr>
+          <w:bCs/>
+        </w:rPr>
+        <w:t>confidence</w:t>
+      </w:r>
+      <w:proofErr w:type="spellEnd"/>
+      <w:r>
+        <w:rPr>
+          <w:bCs/>
+        </w:rPr>
+        <w:t>: 80.94% – najwyższa spośród wszystkich zestawów</w:t>
+      </w:r>
+    </w:p>
+    <w:p>
+      <w:pPr>
+        <w:pStyle w:val="Akapitzlist"/>
+        <w:numPr>
+          <w:ilvl w:val="0"/>
+          <w:numId w:val="4"/>
+        </w:numPr>
+        <w:jc w:val="both"/>
+        <w:rPr>
+          <w:bCs/>
+        </w:rPr>
+      </w:pPr>
+      <w:r>
+        <w:rPr>
+          <w:bCs/>
+        </w:rPr>
+        <w:t>Średni lift: 2.60</w:t>
+      </w:r>
+    </w:p>
+    <w:p>
+      <w:pPr>
+        <w:pStyle w:val="Akapitzlist"/>
+        <w:jc w:val="both"/>
+        <w:rPr>
+          <w:bCs/>
+        </w:rPr>
+      </w:pPr>
+    </w:p>
+    <w:p>
+      <w:pPr>
+        <w:jc w:val="both"/>
+        <w:rPr>
+          <w:bCs/>
+        </w:rPr>
+      </w:pPr>
+      <w:r>
+        <w:rPr>
+          <w:bCs/>
+        </w:rPr>
+        <w:t xml:space="preserve">Zestaw 1 zawiera reguły o najwyższej wiarygodności. Średnia </w:t>
+      </w:r>
+      <w:proofErr w:type="spellStart"/>
+      <w:r>
+        <w:rPr>
+          <w:bCs/>
+        </w:rPr>
+        <w:t>confidence</w:t>
+      </w:r>
+      <w:proofErr w:type="spellEnd"/>
+      <w:r>
+        <w:rPr>
+          <w:bCs/>
+        </w:rPr>
+        <w:t xml:space="preserve"> 80.94% oznacza, że jeśli poprzednik reguły zaistnieje, to następnik pojawi się w średnio 81 na 100 przypadków. Lift 2.60 wskazuje, że powiązania są 2.6 razy silniejsze niż przypadkowe. To zestaw rekomendowany dla systemów decyzyjnych wymagających wysokiej pewności.</w:t>
+      </w:r>
+    </w:p>
+    <w:p>
+      <w:pPr>
+        <w:pStyle w:val="Nagwek3"/>
+      </w:pPr>
+      <w:bookmarkStart w:id="1" w:name="zestaw_2_support_3_confidence_50"/>
+      <w:r>
+        <w:t>ZESTAW 2 (</w:t>
+      </w:r>
+      <w:proofErr w:type="spellStart"/>
+      <w:r>
+        <w:t>Support</w:t>
+      </w:r>
+      <w:proofErr w:type="spellEnd"/>
+      <w:r>
+        <w:t xml:space="preserve"> 3%, </w:t>
+      </w:r>
+      <w:proofErr w:type="spellStart"/>
+      <w:r>
+        <w:t>Confidence</w:t>
+      </w:r>
+      <w:proofErr w:type="spellEnd"/>
+      <w:r>
+        <w:t xml:space="preserve"> 50%)</w:t>
+      </w:r>
+      <w:bookmarkEnd w:id="1"/>
+    </w:p>
+    <w:p>
+      <w:pPr>
+        <w:jc w:val="both"/>
+      </w:pPr>
+      <w:r>
+        <w:rPr>
+          <w:b/>
+        </w:rPr>
+        <w:t>Charakterystyka:</w:t>
+      </w:r>
+    </w:p>
+    <w:p>
+      <w:pPr>
+        <w:pStyle w:val="Akapitzlist"/>
+        <w:numPr>
+          <w:ilvl w:val="0"/>
+          <w:numId w:val="5"/>
+        </w:numPr>
+        <w:jc w:val="both"/>
+      </w:pPr>
+      <w:r>
+        <w:t xml:space="preserve">Liczba reguł: 28,724 – </w:t>
+      </w:r>
+      <w:r>
+        <w:rPr>
+          <w:b/>
+        </w:rPr>
+        <w:t>10x więcej</w:t>
+      </w:r>
+      <w:r>
+        <w:t xml:space="preserve"> niż w Zestawie 1</w:t>
+      </w:r>
+    </w:p>
+    <w:p>
+      <w:pPr>
+        <w:pStyle w:val="Akapitzlist"/>
+        <w:numPr>
+          <w:ilvl w:val="0"/>
+          <w:numId w:val="5"/>
+        </w:numPr>
+        <w:jc w:val="both"/>
+      </w:pPr>
+      <w:r>
+        <w:t xml:space="preserve">Średnia </w:t>
+      </w:r>
+      <w:proofErr w:type="spellStart"/>
+      <w:r>
+        <w:t>confidence</w:t>
+      </w:r>
+      <w:proofErr w:type="spellEnd"/>
+      <w:r>
+        <w:t xml:space="preserve">: 67.75% – </w:t>
+      </w:r>
+      <w:r>
+        <w:rPr>
+          <w:b/>
+        </w:rPr>
+        <w:t>kompromis</w:t>
+      </w:r>
+      <w:r>
+        <w:t xml:space="preserve"> między ilością a jakością</w:t>
+      </w:r>
+    </w:p>
+    <w:p>
+      <w:pPr>
+        <w:pStyle w:val="Akapitzlist"/>
+        <w:numPr>
+          <w:ilvl w:val="0"/>
+          <w:numId w:val="5"/>
+        </w:numPr>
+        <w:jc w:val="both"/>
+      </w:pPr>
+      <w:r>
+        <w:t xml:space="preserve">Średni lift: 2.71 – </w:t>
+      </w:r>
+      <w:r>
+        <w:rPr>
+          <w:i/>
+        </w:rPr>
+        <w:t>nieznacznie wyższy</w:t>
+      </w:r>
+      <w:r>
+        <w:t xml:space="preserve"> niż w Zestawie 1</w:t>
+      </w:r>
+    </w:p>
+    <w:p>
+      <w:pPr>
+        <w:jc w:val="both"/>
+      </w:pPr>
+      <w:r>
+        <w:br/>
+        <w:t xml:space="preserve">Zestaw 2 reprezentuje złoty środek eksploracji. Obniżenie progu </w:t>
+      </w:r>
+      <w:proofErr w:type="spellStart"/>
+      <w:r>
+        <w:t>support</w:t>
+      </w:r>
+      <w:proofErr w:type="spellEnd"/>
+      <w:r>
+        <w:t xml:space="preserve"> z 5% do 3% wprowadza 10-krotny wzrost liczby reguł, ale średnia </w:t>
+      </w:r>
+      <w:proofErr w:type="spellStart"/>
+      <w:r>
+        <w:t>confidence</w:t>
+      </w:r>
+      <w:proofErr w:type="spellEnd"/>
+      <w:r>
+        <w:t xml:space="preserve"> pozostaje na rozsądnym poziomie 67.75%. Średni lift 2.71 jest porównywalny lub nawet nieznacznie wyższy, co sugeruje, że nowe reguły nie stanowią pogorszenia. Ten zestaw jest idealny dla analiz e</w:t>
+      </w:r>
+      <w:r>
+        <w:t>ks</w:t>
+      </w:r>
+      <w:r>
+        <w:t>perymentalnych i odkrywczych.</w:t>
+      </w:r>
+    </w:p>
+    <w:p>
+      <w:pPr>
+        <w:pStyle w:val="Nagwek3"/>
+      </w:pPr>
+      <w:bookmarkStart w:id="2" w:name="zestaw_3_support_1_confidence_30"/>
+      <w:r>
+        <w:lastRenderedPageBreak/>
+        <w:t>ZESTAW 3 (</w:t>
+      </w:r>
+      <w:proofErr w:type="spellStart"/>
+      <w:r>
+        <w:t>Support</w:t>
+      </w:r>
+      <w:proofErr w:type="spellEnd"/>
+      <w:r>
+        <w:t xml:space="preserve"> 1%, </w:t>
+      </w:r>
+      <w:proofErr w:type="spellStart"/>
+      <w:r>
+        <w:t>Confidence</w:t>
+      </w:r>
+      <w:proofErr w:type="spellEnd"/>
+      <w:r>
+        <w:t xml:space="preserve"> 30%)</w:t>
+      </w:r>
+      <w:bookmarkEnd w:id="2"/>
+    </w:p>
+    <w:p>
+      <w:pPr>
+        <w:jc w:val="both"/>
+        <w:rPr>
+          <w:bCs/>
+        </w:rPr>
+      </w:pPr>
+      <w:r>
+        <w:rPr>
+          <w:bCs/>
+        </w:rPr>
+        <w:t>Charakterystyka:</w:t>
+      </w:r>
+    </w:p>
+    <w:p>
+      <w:pPr>
+        <w:pStyle w:val="Akapitzlist"/>
+        <w:numPr>
+          <w:ilvl w:val="0"/>
+          <w:numId w:val="6"/>
+        </w:numPr>
+        <w:jc w:val="both"/>
+        <w:rPr>
+          <w:bCs/>
+        </w:rPr>
+      </w:pPr>
+      <w:r>
+        <w:rPr>
+          <w:bCs/>
+        </w:rPr>
+        <w:t>Liczba reguł: 701,042 – 256x więcej niż w Zestawie 1</w:t>
+      </w:r>
+    </w:p>
+    <w:p>
+      <w:pPr>
+        <w:pStyle w:val="Akapitzlist"/>
+        <w:numPr>
+          <w:ilvl w:val="0"/>
+          <w:numId w:val="6"/>
+        </w:numPr>
+        <w:jc w:val="both"/>
+        <w:rPr>
+          <w:bCs/>
+        </w:rPr>
+      </w:pPr>
+      <w:r>
+        <w:rPr>
+          <w:bCs/>
+        </w:rPr>
+        <w:t xml:space="preserve">Średnia </w:t>
+      </w:r>
+      <w:proofErr w:type="spellStart"/>
+      <w:r>
+        <w:rPr>
+          <w:bCs/>
+        </w:rPr>
+        <w:t>confidence</w:t>
+      </w:r>
+      <w:proofErr w:type="spellEnd"/>
+      <w:r>
+        <w:rPr>
+          <w:bCs/>
+        </w:rPr>
+        <w:t>: 51.04% – zaledwie 21 punktów powyżej progu minimalnego</w:t>
+      </w:r>
+    </w:p>
+    <w:p>
+      <w:pPr>
+        <w:pStyle w:val="Akapitzlist"/>
+        <w:numPr>
+          <w:ilvl w:val="0"/>
+          <w:numId w:val="6"/>
+        </w:numPr>
+        <w:jc w:val="both"/>
+        <w:rPr>
+          <w:bCs/>
+        </w:rPr>
+      </w:pPr>
+      <w:r>
+        <w:rPr>
+          <w:bCs/>
+        </w:rPr>
+        <w:t>Średni lift: 3.06 – najwyższy, ale na tle ogromnej liczby reguł potencjalnie zafałszowany</w:t>
+      </w:r>
+    </w:p>
+    <w:p>
+      <w:pPr>
+        <w:jc w:val="both"/>
+      </w:pPr>
+      <w:r>
+        <w:br/>
+        <w:t xml:space="preserve">Zestaw 3 to eksploracja ekstensywna. Prawie 1 milion reguł z </w:t>
+      </w:r>
+      <w:proofErr w:type="spellStart"/>
+      <w:r>
+        <w:t>confidence</w:t>
+      </w:r>
+      <w:proofErr w:type="spellEnd"/>
+      <w:r>
+        <w:t xml:space="preserve"> zaledwie o 21 punktów powyżej minimum (50% vs. 30%) sugeruje, że wiele z nich to prawie przypadkowe korelacje. Wysoki lift 3.06 może być artefaktem selekcji w zbiorze tak ogromnym, niektóre słabe powiązania mogą wyglądać statystycznie interesujące. Ten zestaw wymagałby dodatkowej filtracji i weryfikacji statystycznej.</w:t>
+      </w:r>
+    </w:p>
+    <w:p>
+      <w:pPr>
+        <w:jc w:val="both"/>
+      </w:pPr>
+    </w:p>
+    <w:p>
+      <w:pPr>
+        <w:pStyle w:val="Nagwek1"/>
+        <w:numPr>
+          <w:ilvl w:val="0"/>
+          <w:numId w:val="1"/>
+        </w:numPr>
+      </w:pPr>
+      <w:r>
+        <w:t>Wnioski</w:t>
+      </w:r>
+    </w:p>
+    <w:p>
+      <w:pPr>
+        <w:jc w:val="both"/>
+      </w:pPr>
+      <w:r>
+        <w:t>Prawie wszystkie reguły są złożone (</w:t>
+      </w:r>
+      <w:proofErr w:type="spellStart"/>
+      <w:r>
+        <w:t>multi-itemset</w:t>
+      </w:r>
+      <w:proofErr w:type="spellEnd"/>
+      <w:r>
+        <w:t>):</w:t>
+      </w:r>
+    </w:p>
+    <w:p>
+      <w:pPr>
+        <w:numPr>
+          <w:ilvl w:val="0"/>
+          <w:numId w:val="9"/>
+        </w:numPr>
+        <w:jc w:val="both"/>
+      </w:pPr>
+      <w:r>
+        <w:t>ZESTAW 1: 2,727 z 2,735 (99.7%)</w:t>
+      </w:r>
+    </w:p>
+    <w:p>
+      <w:pPr>
+        <w:numPr>
+          <w:ilvl w:val="0"/>
+          <w:numId w:val="9"/>
+        </w:numPr>
+        <w:jc w:val="both"/>
+      </w:pPr>
+      <w:r>
+        <w:t>ZESTAW 2: 28,633 z 28,724 (99.7%)</w:t>
+      </w:r>
+    </w:p>
+    <w:p>
+      <w:pPr>
+        <w:numPr>
+          <w:ilvl w:val="0"/>
+          <w:numId w:val="9"/>
+        </w:numPr>
+        <w:jc w:val="both"/>
+      </w:pPr>
+      <w:r>
+        <w:t>ZESTAW 3: 700,298 z 701,042 (99.9%)</w:t>
+      </w:r>
+    </w:p>
+    <w:p>
+      <w:pPr>
+        <w:jc w:val="both"/>
+      </w:pPr>
+      <w:r>
+        <w:t>Oznacza to, że przeważnie kombinacje wielu atrybutów implikują inne atrybuty. Pojedyncze cechy nie decydują o wyniku.</w:t>
+      </w:r>
+    </w:p>
+    <w:p>
+      <w:pPr>
+        <w:jc w:val="both"/>
+        <w:rPr>
+          <w:bCs/>
+        </w:rPr>
+      </w:pPr>
+      <w:r>
+        <w:rPr>
+          <w:bCs/>
+        </w:rPr>
+        <w:t xml:space="preserve">Wysokie progi (Zestaw 1): Mniej reguł, ale każda jest </w:t>
+      </w:r>
+      <w:r>
+        <w:rPr>
+          <w:bCs/>
+        </w:rPr>
+        <w:t>zdrowo rozsądna</w:t>
+      </w:r>
+      <w:r>
+        <w:rPr>
+          <w:bCs/>
+        </w:rPr>
+        <w:t xml:space="preserve"> i praktycznie użyteczna.</w:t>
+      </w:r>
+      <w:r>
+        <w:rPr>
+          <w:bCs/>
+        </w:rPr>
+        <w:t xml:space="preserve"> </w:t>
+      </w:r>
+    </w:p>
+    <w:p>
+      <w:pPr>
+        <w:jc w:val="both"/>
+        <w:rPr>
+          <w:bCs/>
+        </w:rPr>
+      </w:pPr>
+      <w:r>
+        <w:rPr>
+          <w:bCs/>
+        </w:rPr>
+        <w:t>Niskie progi (Zestaw 3): Wiele reguł, ale większość to słabe powiązania, które mogą być artefaktami.</w:t>
+      </w:r>
+    </w:p>
+    <w:p>
+      <w:pPr>
+        <w:jc w:val="both"/>
+        <w:rPr>
+          <w:bCs/>
+        </w:rPr>
+      </w:pPr>
+      <w:r>
+        <w:rPr>
+          <w:bCs/>
+        </w:rPr>
+        <w:t>Wybór progów drastycznie wpływa na liczbę i jakość odkrywanych reguł</w:t>
+      </w:r>
+      <w:r>
+        <w:rPr>
+          <w:bCs/>
+        </w:rPr>
+        <w:t>,</w:t>
+      </w:r>
+      <w:r>
+        <w:rPr>
+          <w:bCs/>
+        </w:rPr>
+        <w:t xml:space="preserve"> decyzja powinna wynikać z konkretnego celu analitycznego.</w:t>
+      </w:r>
+    </w:p>
+    <w:p>
+      <w:pPr>
+        <w:jc w:val="both"/>
+      </w:pPr>
+    </w:p>
+    <w:p>
+      <w:pPr>
+        <w:pStyle w:val="Akapitzlist"/>
+        <w:jc w:val="both"/>
       </w:pPr>
     </w:p>
     <w:sectPr>
@@ -221,8 +1731,871 @@
       </w:pPr>
     </w:lvl>
   </w:abstractNum>
+  <w:abstractNum w:abstractNumId="1" w15:restartNumberingAfterBreak="0">
+    <w:nsid w:val="04C248D2"/>
+    <w:multiLevelType w:val="hybridMultilevel"/>
+    <w:tmpl w:val="C48CB75E"/>
+    <w:lvl w:ilvl="0" w:tplc="31C85556">
+      <w:start w:val="1"/>
+      <w:numFmt w:val="bullet"/>
+      <w:lvlText w:val=""/>
+      <w:lvlJc w:val="left"/>
+      <w:pPr>
+        <w:tabs>
+          <w:tab w:val="num" w:pos="1080"/>
+        </w:tabs>
+        <w:ind w:left="720" w:hanging="360"/>
+      </w:pPr>
+      <w:rPr>
+        <w:rFonts w:ascii="Symbol" w:hAnsi="Symbol" w:hint="default"/>
+      </w:rPr>
+    </w:lvl>
+    <w:lvl w:ilvl="1" w:tplc="5E1E097E">
+      <w:numFmt w:val="decimal"/>
+      <w:lvlText w:val=""/>
+      <w:lvlJc w:val="left"/>
+      <w:pPr>
+        <w:ind w:left="0" w:firstLine="0"/>
+      </w:pPr>
+    </w:lvl>
+    <w:lvl w:ilvl="2" w:tplc="AA0862EE">
+      <w:numFmt w:val="decimal"/>
+      <w:lvlText w:val=""/>
+      <w:lvlJc w:val="left"/>
+      <w:pPr>
+        <w:ind w:left="0" w:firstLine="0"/>
+      </w:pPr>
+    </w:lvl>
+    <w:lvl w:ilvl="3" w:tplc="DE4A7502">
+      <w:numFmt w:val="decimal"/>
+      <w:lvlText w:val=""/>
+      <w:lvlJc w:val="left"/>
+      <w:pPr>
+        <w:ind w:left="0" w:firstLine="0"/>
+      </w:pPr>
+    </w:lvl>
+    <w:lvl w:ilvl="4" w:tplc="4F3647DA">
+      <w:numFmt w:val="decimal"/>
+      <w:lvlText w:val=""/>
+      <w:lvlJc w:val="left"/>
+      <w:pPr>
+        <w:ind w:left="0" w:firstLine="0"/>
+      </w:pPr>
+    </w:lvl>
+    <w:lvl w:ilvl="5" w:tplc="034831A0">
+      <w:numFmt w:val="decimal"/>
+      <w:lvlText w:val=""/>
+      <w:lvlJc w:val="left"/>
+      <w:pPr>
+        <w:ind w:left="0" w:firstLine="0"/>
+      </w:pPr>
+    </w:lvl>
+    <w:lvl w:ilvl="6" w:tplc="39AA9644">
+      <w:numFmt w:val="decimal"/>
+      <w:lvlText w:val=""/>
+      <w:lvlJc w:val="left"/>
+      <w:pPr>
+        <w:ind w:left="0" w:firstLine="0"/>
+      </w:pPr>
+    </w:lvl>
+    <w:lvl w:ilvl="7" w:tplc="314204B2">
+      <w:numFmt w:val="decimal"/>
+      <w:lvlText w:val=""/>
+      <w:lvlJc w:val="left"/>
+      <w:pPr>
+        <w:ind w:left="0" w:firstLine="0"/>
+      </w:pPr>
+    </w:lvl>
+    <w:lvl w:ilvl="8" w:tplc="9D44C84C">
+      <w:numFmt w:val="decimal"/>
+      <w:lvlText w:val=""/>
+      <w:lvlJc w:val="left"/>
+      <w:pPr>
+        <w:ind w:left="0" w:firstLine="0"/>
+      </w:pPr>
+    </w:lvl>
+  </w:abstractNum>
+  <w:abstractNum w:abstractNumId="2" w15:restartNumberingAfterBreak="0">
+    <w:nsid w:val="185956DD"/>
+    <w:multiLevelType w:val="hybridMultilevel"/>
+    <w:tmpl w:val="2FF899F8"/>
+    <w:lvl w:ilvl="0" w:tplc="4B402DE4">
+      <w:start w:val="1"/>
+      <w:numFmt w:val="decimal"/>
+      <w:lvlText w:val="%1."/>
+      <w:lvlJc w:val="left"/>
+      <w:pPr>
+        <w:tabs>
+          <w:tab w:val="num" w:pos="1080"/>
+        </w:tabs>
+        <w:ind w:left="720" w:hanging="360"/>
+      </w:pPr>
+    </w:lvl>
+    <w:lvl w:ilvl="1" w:tplc="082CF1E8">
+      <w:numFmt w:val="decimal"/>
+      <w:lvlText w:val=""/>
+      <w:lvlJc w:val="left"/>
+      <w:pPr>
+        <w:ind w:left="0" w:firstLine="0"/>
+      </w:pPr>
+    </w:lvl>
+    <w:lvl w:ilvl="2" w:tplc="E172566E">
+      <w:numFmt w:val="decimal"/>
+      <w:lvlText w:val=""/>
+      <w:lvlJc w:val="left"/>
+      <w:pPr>
+        <w:ind w:left="0" w:firstLine="0"/>
+      </w:pPr>
+    </w:lvl>
+    <w:lvl w:ilvl="3" w:tplc="43684092">
+      <w:numFmt w:val="decimal"/>
+      <w:lvlText w:val=""/>
+      <w:lvlJc w:val="left"/>
+      <w:pPr>
+        <w:ind w:left="0" w:firstLine="0"/>
+      </w:pPr>
+    </w:lvl>
+    <w:lvl w:ilvl="4" w:tplc="7F903DAE">
+      <w:numFmt w:val="decimal"/>
+      <w:lvlText w:val=""/>
+      <w:lvlJc w:val="left"/>
+      <w:pPr>
+        <w:ind w:left="0" w:firstLine="0"/>
+      </w:pPr>
+    </w:lvl>
+    <w:lvl w:ilvl="5" w:tplc="AC6AF8B6">
+      <w:numFmt w:val="decimal"/>
+      <w:lvlText w:val=""/>
+      <w:lvlJc w:val="left"/>
+      <w:pPr>
+        <w:ind w:left="0" w:firstLine="0"/>
+      </w:pPr>
+    </w:lvl>
+    <w:lvl w:ilvl="6" w:tplc="EB3267E6">
+      <w:numFmt w:val="decimal"/>
+      <w:lvlText w:val=""/>
+      <w:lvlJc w:val="left"/>
+      <w:pPr>
+        <w:ind w:left="0" w:firstLine="0"/>
+      </w:pPr>
+    </w:lvl>
+    <w:lvl w:ilvl="7" w:tplc="61CC2C60">
+      <w:numFmt w:val="decimal"/>
+      <w:lvlText w:val=""/>
+      <w:lvlJc w:val="left"/>
+      <w:pPr>
+        <w:ind w:left="0" w:firstLine="0"/>
+      </w:pPr>
+    </w:lvl>
+    <w:lvl w:ilvl="8" w:tplc="CBB8EEE0">
+      <w:numFmt w:val="decimal"/>
+      <w:lvlText w:val=""/>
+      <w:lvlJc w:val="left"/>
+      <w:pPr>
+        <w:ind w:left="0" w:firstLine="0"/>
+      </w:pPr>
+    </w:lvl>
+  </w:abstractNum>
+  <w:abstractNum w:abstractNumId="3" w15:restartNumberingAfterBreak="0">
+    <w:nsid w:val="346839E5"/>
+    <w:multiLevelType w:val="hybridMultilevel"/>
+    <w:tmpl w:val="AE767646"/>
+    <w:lvl w:ilvl="0" w:tplc="00F87EC8">
+      <w:start w:val="1"/>
+      <w:numFmt w:val="bullet"/>
+      <w:lvlText w:val=""/>
+      <w:lvlJc w:val="left"/>
+      <w:pPr>
+        <w:tabs>
+          <w:tab w:val="num" w:pos="1080"/>
+        </w:tabs>
+        <w:ind w:left="720" w:hanging="360"/>
+      </w:pPr>
+      <w:rPr>
+        <w:rFonts w:ascii="Symbol" w:hAnsi="Symbol" w:hint="default"/>
+      </w:rPr>
+    </w:lvl>
+    <w:lvl w:ilvl="1" w:tplc="3DD69326">
+      <w:numFmt w:val="decimal"/>
+      <w:lvlText w:val=""/>
+      <w:lvlJc w:val="left"/>
+      <w:pPr>
+        <w:ind w:left="0" w:firstLine="0"/>
+      </w:pPr>
+    </w:lvl>
+    <w:lvl w:ilvl="2" w:tplc="B2B084E8">
+      <w:numFmt w:val="decimal"/>
+      <w:lvlText w:val=""/>
+      <w:lvlJc w:val="left"/>
+      <w:pPr>
+        <w:ind w:left="0" w:firstLine="0"/>
+      </w:pPr>
+    </w:lvl>
+    <w:lvl w:ilvl="3" w:tplc="46B63EC4">
+      <w:numFmt w:val="decimal"/>
+      <w:lvlText w:val=""/>
+      <w:lvlJc w:val="left"/>
+      <w:pPr>
+        <w:ind w:left="0" w:firstLine="0"/>
+      </w:pPr>
+    </w:lvl>
+    <w:lvl w:ilvl="4" w:tplc="5D1C93F0">
+      <w:numFmt w:val="decimal"/>
+      <w:lvlText w:val=""/>
+      <w:lvlJc w:val="left"/>
+      <w:pPr>
+        <w:ind w:left="0" w:firstLine="0"/>
+      </w:pPr>
+    </w:lvl>
+    <w:lvl w:ilvl="5" w:tplc="FAAE8214">
+      <w:numFmt w:val="decimal"/>
+      <w:lvlText w:val=""/>
+      <w:lvlJc w:val="left"/>
+      <w:pPr>
+        <w:ind w:left="0" w:firstLine="0"/>
+      </w:pPr>
+    </w:lvl>
+    <w:lvl w:ilvl="6" w:tplc="C8143D40">
+      <w:numFmt w:val="decimal"/>
+      <w:lvlText w:val=""/>
+      <w:lvlJc w:val="left"/>
+      <w:pPr>
+        <w:ind w:left="0" w:firstLine="0"/>
+      </w:pPr>
+    </w:lvl>
+    <w:lvl w:ilvl="7" w:tplc="0BC49D2C">
+      <w:numFmt w:val="decimal"/>
+      <w:lvlText w:val=""/>
+      <w:lvlJc w:val="left"/>
+      <w:pPr>
+        <w:ind w:left="0" w:firstLine="0"/>
+      </w:pPr>
+    </w:lvl>
+    <w:lvl w:ilvl="8" w:tplc="0D92E3E4">
+      <w:numFmt w:val="decimal"/>
+      <w:lvlText w:val=""/>
+      <w:lvlJc w:val="left"/>
+      <w:pPr>
+        <w:ind w:left="0" w:firstLine="0"/>
+      </w:pPr>
+    </w:lvl>
+  </w:abstractNum>
+  <w:abstractNum w:abstractNumId="4" w15:restartNumberingAfterBreak="0">
+    <w:nsid w:val="3FF1374C"/>
+    <w:multiLevelType w:val="hybridMultilevel"/>
+    <w:tmpl w:val="4E962D2E"/>
+    <w:lvl w:ilvl="0" w:tplc="9D6E06B0">
+      <w:start w:val="1"/>
+      <w:numFmt w:val="bullet"/>
+      <w:lvlText w:val=""/>
+      <w:lvlJc w:val="left"/>
+      <w:pPr>
+        <w:tabs>
+          <w:tab w:val="num" w:pos="1080"/>
+        </w:tabs>
+        <w:ind w:left="720" w:hanging="360"/>
+      </w:pPr>
+      <w:rPr>
+        <w:rFonts w:ascii="Symbol" w:hAnsi="Symbol" w:hint="default"/>
+      </w:rPr>
+    </w:lvl>
+    <w:lvl w:ilvl="1" w:tplc="D046B2FC">
+      <w:numFmt w:val="decimal"/>
+      <w:lvlText w:val=""/>
+      <w:lvlJc w:val="left"/>
+      <w:pPr>
+        <w:ind w:left="0" w:firstLine="0"/>
+      </w:pPr>
+    </w:lvl>
+    <w:lvl w:ilvl="2" w:tplc="1C3EC788">
+      <w:numFmt w:val="decimal"/>
+      <w:lvlText w:val=""/>
+      <w:lvlJc w:val="left"/>
+      <w:pPr>
+        <w:ind w:left="0" w:firstLine="0"/>
+      </w:pPr>
+    </w:lvl>
+    <w:lvl w:ilvl="3" w:tplc="628863C2">
+      <w:numFmt w:val="decimal"/>
+      <w:lvlText w:val=""/>
+      <w:lvlJc w:val="left"/>
+      <w:pPr>
+        <w:ind w:left="0" w:firstLine="0"/>
+      </w:pPr>
+    </w:lvl>
+    <w:lvl w:ilvl="4" w:tplc="63CC1AFA">
+      <w:numFmt w:val="decimal"/>
+      <w:lvlText w:val=""/>
+      <w:lvlJc w:val="left"/>
+      <w:pPr>
+        <w:ind w:left="0" w:firstLine="0"/>
+      </w:pPr>
+    </w:lvl>
+    <w:lvl w:ilvl="5" w:tplc="422630E0">
+      <w:numFmt w:val="decimal"/>
+      <w:lvlText w:val=""/>
+      <w:lvlJc w:val="left"/>
+      <w:pPr>
+        <w:ind w:left="0" w:firstLine="0"/>
+      </w:pPr>
+    </w:lvl>
+    <w:lvl w:ilvl="6" w:tplc="6D105EDA">
+      <w:numFmt w:val="decimal"/>
+      <w:lvlText w:val=""/>
+      <w:lvlJc w:val="left"/>
+      <w:pPr>
+        <w:ind w:left="0" w:firstLine="0"/>
+      </w:pPr>
+    </w:lvl>
+    <w:lvl w:ilvl="7" w:tplc="62C8FB88">
+      <w:numFmt w:val="decimal"/>
+      <w:lvlText w:val=""/>
+      <w:lvlJc w:val="left"/>
+      <w:pPr>
+        <w:ind w:left="0" w:firstLine="0"/>
+      </w:pPr>
+    </w:lvl>
+    <w:lvl w:ilvl="8" w:tplc="5B5EA98A">
+      <w:numFmt w:val="decimal"/>
+      <w:lvlText w:val=""/>
+      <w:lvlJc w:val="left"/>
+      <w:pPr>
+        <w:ind w:left="0" w:firstLine="0"/>
+      </w:pPr>
+    </w:lvl>
+  </w:abstractNum>
+  <w:abstractNum w:abstractNumId="5" w15:restartNumberingAfterBreak="0">
+    <w:nsid w:val="494F1A6F"/>
+    <w:multiLevelType w:val="hybridMultilevel"/>
+    <w:tmpl w:val="8AF8E412"/>
+    <w:lvl w:ilvl="0" w:tplc="04090001">
+      <w:start w:val="1"/>
+      <w:numFmt w:val="bullet"/>
+      <w:lvlText w:val=""/>
+      <w:lvlJc w:val="left"/>
+      <w:pPr>
+        <w:ind w:left="720" w:hanging="360"/>
+      </w:pPr>
+      <w:rPr>
+        <w:rFonts w:ascii="Symbol" w:hAnsi="Symbol" w:hint="default"/>
+      </w:rPr>
+    </w:lvl>
+    <w:lvl w:ilvl="1" w:tplc="04090003" w:tentative="1">
+      <w:start w:val="1"/>
+      <w:numFmt w:val="bullet"/>
+      <w:lvlText w:val="o"/>
+      <w:lvlJc w:val="left"/>
+      <w:pPr>
+        <w:ind w:left="1440" w:hanging="360"/>
+      </w:pPr>
+      <w:rPr>
+        <w:rFonts w:ascii="Courier New" w:hAnsi="Courier New" w:cs="Courier New" w:hint="default"/>
+      </w:rPr>
+    </w:lvl>
+    <w:lvl w:ilvl="2" w:tplc="04090005" w:tentative="1">
+      <w:start w:val="1"/>
+      <w:numFmt w:val="bullet"/>
+      <w:lvlText w:val=""/>
+      <w:lvlJc w:val="left"/>
+      <w:pPr>
+        <w:ind w:left="2160" w:hanging="360"/>
+      </w:pPr>
+      <w:rPr>
+        <w:rFonts w:ascii="Wingdings" w:hAnsi="Wingdings" w:hint="default"/>
+      </w:rPr>
+    </w:lvl>
+    <w:lvl w:ilvl="3" w:tplc="04090001" w:tentative="1">
+      <w:start w:val="1"/>
+      <w:numFmt w:val="bullet"/>
+      <w:lvlText w:val=""/>
+      <w:lvlJc w:val="left"/>
+      <w:pPr>
+        <w:ind w:left="2880" w:hanging="360"/>
+      </w:pPr>
+      <w:rPr>
+        <w:rFonts w:ascii="Symbol" w:hAnsi="Symbol" w:hint="default"/>
+      </w:rPr>
+    </w:lvl>
+    <w:lvl w:ilvl="4" w:tplc="04090003" w:tentative="1">
+      <w:start w:val="1"/>
+      <w:numFmt w:val="bullet"/>
+      <w:lvlText w:val="o"/>
+      <w:lvlJc w:val="left"/>
+      <w:pPr>
+        <w:ind w:left="3600" w:hanging="360"/>
+      </w:pPr>
+      <w:rPr>
+        <w:rFonts w:ascii="Courier New" w:hAnsi="Courier New" w:cs="Courier New" w:hint="default"/>
+      </w:rPr>
+    </w:lvl>
+    <w:lvl w:ilvl="5" w:tplc="04090005" w:tentative="1">
+      <w:start w:val="1"/>
+      <w:numFmt w:val="bullet"/>
+      <w:lvlText w:val=""/>
+      <w:lvlJc w:val="left"/>
+      <w:pPr>
+        <w:ind w:left="4320" w:hanging="360"/>
+      </w:pPr>
+      <w:rPr>
+        <w:rFonts w:ascii="Wingdings" w:hAnsi="Wingdings" w:hint="default"/>
+      </w:rPr>
+    </w:lvl>
+    <w:lvl w:ilvl="6" w:tplc="04090001" w:tentative="1">
+      <w:start w:val="1"/>
+      <w:numFmt w:val="bullet"/>
+      <w:lvlText w:val=""/>
+      <w:lvlJc w:val="left"/>
+      <w:pPr>
+        <w:ind w:left="5040" w:hanging="360"/>
+      </w:pPr>
+      <w:rPr>
+        <w:rFonts w:ascii="Symbol" w:hAnsi="Symbol" w:hint="default"/>
+      </w:rPr>
+    </w:lvl>
+    <w:lvl w:ilvl="7" w:tplc="04090003" w:tentative="1">
+      <w:start w:val="1"/>
+      <w:numFmt w:val="bullet"/>
+      <w:lvlText w:val="o"/>
+      <w:lvlJc w:val="left"/>
+      <w:pPr>
+        <w:ind w:left="5760" w:hanging="360"/>
+      </w:pPr>
+      <w:rPr>
+        <w:rFonts w:ascii="Courier New" w:hAnsi="Courier New" w:cs="Courier New" w:hint="default"/>
+      </w:rPr>
+    </w:lvl>
+    <w:lvl w:ilvl="8" w:tplc="04090005" w:tentative="1">
+      <w:start w:val="1"/>
+      <w:numFmt w:val="bullet"/>
+      <w:lvlText w:val=""/>
+      <w:lvlJc w:val="left"/>
+      <w:pPr>
+        <w:ind w:left="6480" w:hanging="360"/>
+      </w:pPr>
+      <w:rPr>
+        <w:rFonts w:ascii="Wingdings" w:hAnsi="Wingdings" w:hint="default"/>
+      </w:rPr>
+    </w:lvl>
+  </w:abstractNum>
+  <w:abstractNum w:abstractNumId="6" w15:restartNumberingAfterBreak="0">
+    <w:nsid w:val="66B1552C"/>
+    <w:multiLevelType w:val="multilevel"/>
+    <w:tmpl w:val="91084906"/>
+    <w:lvl w:ilvl="0">
+      <w:start w:val="1"/>
+      <w:numFmt w:val="bullet"/>
+      <w:lvlText w:val=""/>
+      <w:lvlJc w:val="left"/>
+      <w:pPr>
+        <w:tabs>
+          <w:tab w:val="num" w:pos="720"/>
+        </w:tabs>
+        <w:ind w:left="720" w:hanging="360"/>
+      </w:pPr>
+      <w:rPr>
+        <w:rFonts w:ascii="Symbol" w:hAnsi="Symbol" w:hint="default"/>
+        <w:sz w:val="20"/>
+      </w:rPr>
+    </w:lvl>
+    <w:lvl w:ilvl="1" w:tentative="1">
+      <w:start w:val="1"/>
+      <w:numFmt w:val="bullet"/>
+      <w:lvlText w:val=""/>
+      <w:lvlJc w:val="left"/>
+      <w:pPr>
+        <w:tabs>
+          <w:tab w:val="num" w:pos="1440"/>
+        </w:tabs>
+        <w:ind w:left="1440" w:hanging="360"/>
+      </w:pPr>
+      <w:rPr>
+        <w:rFonts w:ascii="Symbol" w:hAnsi="Symbol" w:hint="default"/>
+        <w:sz w:val="20"/>
+      </w:rPr>
+    </w:lvl>
+    <w:lvl w:ilvl="2" w:tentative="1">
+      <w:start w:val="1"/>
+      <w:numFmt w:val="bullet"/>
+      <w:lvlText w:val=""/>
+      <w:lvlJc w:val="left"/>
+      <w:pPr>
+        <w:tabs>
+          <w:tab w:val="num" w:pos="2160"/>
+        </w:tabs>
+        <w:ind w:left="2160" w:hanging="360"/>
+      </w:pPr>
+      <w:rPr>
+        <w:rFonts w:ascii="Symbol" w:hAnsi="Symbol" w:hint="default"/>
+        <w:sz w:val="20"/>
+      </w:rPr>
+    </w:lvl>
+    <w:lvl w:ilvl="3" w:tentative="1">
+      <w:start w:val="1"/>
+      <w:numFmt w:val="bullet"/>
+      <w:lvlText w:val=""/>
+      <w:lvlJc w:val="left"/>
+      <w:pPr>
+        <w:tabs>
+          <w:tab w:val="num" w:pos="2880"/>
+        </w:tabs>
+        <w:ind w:left="2880" w:hanging="360"/>
+      </w:pPr>
+      <w:rPr>
+        <w:rFonts w:ascii="Symbol" w:hAnsi="Symbol" w:hint="default"/>
+        <w:sz w:val="20"/>
+      </w:rPr>
+    </w:lvl>
+    <w:lvl w:ilvl="4" w:tentative="1">
+      <w:start w:val="1"/>
+      <w:numFmt w:val="bullet"/>
+      <w:lvlText w:val=""/>
+      <w:lvlJc w:val="left"/>
+      <w:pPr>
+        <w:tabs>
+          <w:tab w:val="num" w:pos="3600"/>
+        </w:tabs>
+        <w:ind w:left="3600" w:hanging="360"/>
+      </w:pPr>
+      <w:rPr>
+        <w:rFonts w:ascii="Symbol" w:hAnsi="Symbol" w:hint="default"/>
+        <w:sz w:val="20"/>
+      </w:rPr>
+    </w:lvl>
+    <w:lvl w:ilvl="5" w:tentative="1">
+      <w:start w:val="1"/>
+      <w:numFmt w:val="bullet"/>
+      <w:lvlText w:val=""/>
+      <w:lvlJc w:val="left"/>
+      <w:pPr>
+        <w:tabs>
+          <w:tab w:val="num" w:pos="4320"/>
+        </w:tabs>
+        <w:ind w:left="4320" w:hanging="360"/>
+      </w:pPr>
+      <w:rPr>
+        <w:rFonts w:ascii="Symbol" w:hAnsi="Symbol" w:hint="default"/>
+        <w:sz w:val="20"/>
+      </w:rPr>
+    </w:lvl>
+    <w:lvl w:ilvl="6" w:tentative="1">
+      <w:start w:val="1"/>
+      <w:numFmt w:val="bullet"/>
+      <w:lvlText w:val=""/>
+      <w:lvlJc w:val="left"/>
+      <w:pPr>
+        <w:tabs>
+          <w:tab w:val="num" w:pos="5040"/>
+        </w:tabs>
+        <w:ind w:left="5040" w:hanging="360"/>
+      </w:pPr>
+      <w:rPr>
+        <w:rFonts w:ascii="Symbol" w:hAnsi="Symbol" w:hint="default"/>
+        <w:sz w:val="20"/>
+      </w:rPr>
+    </w:lvl>
+    <w:lvl w:ilvl="7" w:tentative="1">
+      <w:start w:val="1"/>
+      <w:numFmt w:val="bullet"/>
+      <w:lvlText w:val=""/>
+      <w:lvlJc w:val="left"/>
+      <w:pPr>
+        <w:tabs>
+          <w:tab w:val="num" w:pos="5760"/>
+        </w:tabs>
+        <w:ind w:left="5760" w:hanging="360"/>
+      </w:pPr>
+      <w:rPr>
+        <w:rFonts w:ascii="Symbol" w:hAnsi="Symbol" w:hint="default"/>
+        <w:sz w:val="20"/>
+      </w:rPr>
+    </w:lvl>
+    <w:lvl w:ilvl="8" w:tentative="1">
+      <w:start w:val="1"/>
+      <w:numFmt w:val="bullet"/>
+      <w:lvlText w:val=""/>
+      <w:lvlJc w:val="left"/>
+      <w:pPr>
+        <w:tabs>
+          <w:tab w:val="num" w:pos="6480"/>
+        </w:tabs>
+        <w:ind w:left="6480" w:hanging="360"/>
+      </w:pPr>
+      <w:rPr>
+        <w:rFonts w:ascii="Symbol" w:hAnsi="Symbol" w:hint="default"/>
+        <w:sz w:val="20"/>
+      </w:rPr>
+    </w:lvl>
+  </w:abstractNum>
+  <w:abstractNum w:abstractNumId="7" w15:restartNumberingAfterBreak="0">
+    <w:nsid w:val="6D1C2705"/>
+    <w:multiLevelType w:val="hybridMultilevel"/>
+    <w:tmpl w:val="4FF4C7D8"/>
+    <w:lvl w:ilvl="0" w:tplc="631EE5CC">
+      <w:start w:val="1"/>
+      <w:numFmt w:val="bullet"/>
+      <w:lvlText w:val=""/>
+      <w:lvlJc w:val="left"/>
+      <w:pPr>
+        <w:tabs>
+          <w:tab w:val="num" w:pos="1080"/>
+        </w:tabs>
+        <w:ind w:left="720" w:hanging="360"/>
+      </w:pPr>
+      <w:rPr>
+        <w:rFonts w:ascii="Symbol" w:hAnsi="Symbol" w:hint="default"/>
+      </w:rPr>
+    </w:lvl>
+    <w:lvl w:ilvl="1" w:tplc="46324FBC">
+      <w:numFmt w:val="decimal"/>
+      <w:lvlText w:val=""/>
+      <w:lvlJc w:val="left"/>
+      <w:pPr>
+        <w:ind w:left="0" w:firstLine="0"/>
+      </w:pPr>
+    </w:lvl>
+    <w:lvl w:ilvl="2" w:tplc="32BCD236">
+      <w:numFmt w:val="decimal"/>
+      <w:lvlText w:val=""/>
+      <w:lvlJc w:val="left"/>
+      <w:pPr>
+        <w:ind w:left="0" w:firstLine="0"/>
+      </w:pPr>
+    </w:lvl>
+    <w:lvl w:ilvl="3" w:tplc="222EC1D2">
+      <w:numFmt w:val="decimal"/>
+      <w:lvlText w:val=""/>
+      <w:lvlJc w:val="left"/>
+      <w:pPr>
+        <w:ind w:left="0" w:firstLine="0"/>
+      </w:pPr>
+    </w:lvl>
+    <w:lvl w:ilvl="4" w:tplc="4D14461E">
+      <w:numFmt w:val="decimal"/>
+      <w:lvlText w:val=""/>
+      <w:lvlJc w:val="left"/>
+      <w:pPr>
+        <w:ind w:left="0" w:firstLine="0"/>
+      </w:pPr>
+    </w:lvl>
+    <w:lvl w:ilvl="5" w:tplc="6A72F252">
+      <w:numFmt w:val="decimal"/>
+      <w:lvlText w:val=""/>
+      <w:lvlJc w:val="left"/>
+      <w:pPr>
+        <w:ind w:left="0" w:firstLine="0"/>
+      </w:pPr>
+    </w:lvl>
+    <w:lvl w:ilvl="6" w:tplc="EAF8EBE8">
+      <w:numFmt w:val="decimal"/>
+      <w:lvlText w:val=""/>
+      <w:lvlJc w:val="left"/>
+      <w:pPr>
+        <w:ind w:left="0" w:firstLine="0"/>
+      </w:pPr>
+    </w:lvl>
+    <w:lvl w:ilvl="7" w:tplc="CC1830E0">
+      <w:numFmt w:val="decimal"/>
+      <w:lvlText w:val=""/>
+      <w:lvlJc w:val="left"/>
+      <w:pPr>
+        <w:ind w:left="0" w:firstLine="0"/>
+      </w:pPr>
+    </w:lvl>
+    <w:lvl w:ilvl="8" w:tplc="70DAF6B8">
+      <w:numFmt w:val="decimal"/>
+      <w:lvlText w:val=""/>
+      <w:lvlJc w:val="left"/>
+      <w:pPr>
+        <w:ind w:left="0" w:firstLine="0"/>
+      </w:pPr>
+    </w:lvl>
+  </w:abstractNum>
+  <w:abstractNum w:abstractNumId="8" w15:restartNumberingAfterBreak="0">
+    <w:nsid w:val="7CE534B7"/>
+    <w:multiLevelType w:val="hybridMultilevel"/>
+    <w:tmpl w:val="092C5E16"/>
+    <w:lvl w:ilvl="0" w:tplc="04090001">
+      <w:start w:val="1"/>
+      <w:numFmt w:val="bullet"/>
+      <w:lvlText w:val=""/>
+      <w:lvlJc w:val="left"/>
+      <w:pPr>
+        <w:ind w:left="720" w:hanging="360"/>
+      </w:pPr>
+      <w:rPr>
+        <w:rFonts w:ascii="Symbol" w:hAnsi="Symbol" w:hint="default"/>
+      </w:rPr>
+    </w:lvl>
+    <w:lvl w:ilvl="1" w:tplc="04090003" w:tentative="1">
+      <w:start w:val="1"/>
+      <w:numFmt w:val="bullet"/>
+      <w:lvlText w:val="o"/>
+      <w:lvlJc w:val="left"/>
+      <w:pPr>
+        <w:ind w:left="1440" w:hanging="360"/>
+      </w:pPr>
+      <w:rPr>
+        <w:rFonts w:ascii="Courier New" w:hAnsi="Courier New" w:cs="Courier New" w:hint="default"/>
+      </w:rPr>
+    </w:lvl>
+    <w:lvl w:ilvl="2" w:tplc="04090005" w:tentative="1">
+      <w:start w:val="1"/>
+      <w:numFmt w:val="bullet"/>
+      <w:lvlText w:val=""/>
+      <w:lvlJc w:val="left"/>
+      <w:pPr>
+        <w:ind w:left="2160" w:hanging="360"/>
+      </w:pPr>
+      <w:rPr>
+        <w:rFonts w:ascii="Wingdings" w:hAnsi="Wingdings" w:hint="default"/>
+      </w:rPr>
+    </w:lvl>
+    <w:lvl w:ilvl="3" w:tplc="04090001" w:tentative="1">
+      <w:start w:val="1"/>
+      <w:numFmt w:val="bullet"/>
+      <w:lvlText w:val=""/>
+      <w:lvlJc w:val="left"/>
+      <w:pPr>
+        <w:ind w:left="2880" w:hanging="360"/>
+      </w:pPr>
+      <w:rPr>
+        <w:rFonts w:ascii="Symbol" w:hAnsi="Symbol" w:hint="default"/>
+      </w:rPr>
+    </w:lvl>
+    <w:lvl w:ilvl="4" w:tplc="04090003" w:tentative="1">
+      <w:start w:val="1"/>
+      <w:numFmt w:val="bullet"/>
+      <w:lvlText w:val="o"/>
+      <w:lvlJc w:val="left"/>
+      <w:pPr>
+        <w:ind w:left="3600" w:hanging="360"/>
+      </w:pPr>
+      <w:rPr>
+        <w:rFonts w:ascii="Courier New" w:hAnsi="Courier New" w:cs="Courier New" w:hint="default"/>
+      </w:rPr>
+    </w:lvl>
+    <w:lvl w:ilvl="5" w:tplc="04090005" w:tentative="1">
+      <w:start w:val="1"/>
+      <w:numFmt w:val="bullet"/>
+      <w:lvlText w:val=""/>
+      <w:lvlJc w:val="left"/>
+      <w:pPr>
+        <w:ind w:left="4320" w:hanging="360"/>
+      </w:pPr>
+      <w:rPr>
+        <w:rFonts w:ascii="Wingdings" w:hAnsi="Wingdings" w:hint="default"/>
+      </w:rPr>
+    </w:lvl>
+    <w:lvl w:ilvl="6" w:tplc="04090001" w:tentative="1">
+      <w:start w:val="1"/>
+      <w:numFmt w:val="bullet"/>
+      <w:lvlText w:val=""/>
+      <w:lvlJc w:val="left"/>
+      <w:pPr>
+        <w:ind w:left="5040" w:hanging="360"/>
+      </w:pPr>
+      <w:rPr>
+        <w:rFonts w:ascii="Symbol" w:hAnsi="Symbol" w:hint="default"/>
+      </w:rPr>
+    </w:lvl>
+    <w:lvl w:ilvl="7" w:tplc="04090003" w:tentative="1">
+      <w:start w:val="1"/>
+      <w:numFmt w:val="bullet"/>
+      <w:lvlText w:val="o"/>
+      <w:lvlJc w:val="left"/>
+      <w:pPr>
+        <w:ind w:left="5760" w:hanging="360"/>
+      </w:pPr>
+      <w:rPr>
+        <w:rFonts w:ascii="Courier New" w:hAnsi="Courier New" w:cs="Courier New" w:hint="default"/>
+      </w:rPr>
+    </w:lvl>
+    <w:lvl w:ilvl="8" w:tplc="04090005" w:tentative="1">
+      <w:start w:val="1"/>
+      <w:numFmt w:val="bullet"/>
+      <w:lvlText w:val=""/>
+      <w:lvlJc w:val="left"/>
+      <w:pPr>
+        <w:ind w:left="6480" w:hanging="360"/>
+      </w:pPr>
+      <w:rPr>
+        <w:rFonts w:ascii="Wingdings" w:hAnsi="Wingdings" w:hint="default"/>
+      </w:rPr>
+    </w:lvl>
+  </w:abstractNum>
   <w:num w:numId="1" w16cid:durableId="1156650949">
     <w:abstractNumId w:val="0"/>
+  </w:num>
+  <w:num w:numId="2" w16cid:durableId="1864128089">
+    <w:abstractNumId w:val="5"/>
+  </w:num>
+  <w:num w:numId="3" w16cid:durableId="1903367865">
+    <w:abstractNumId w:val="8"/>
+  </w:num>
+  <w:num w:numId="4" w16cid:durableId="1018698424">
+    <w:abstractNumId w:val="4"/>
+    <w:lvlOverride w:ilvl="0"/>
+    <w:lvlOverride w:ilvl="1"/>
+    <w:lvlOverride w:ilvl="2"/>
+    <w:lvlOverride w:ilvl="3"/>
+    <w:lvlOverride w:ilvl="4"/>
+    <w:lvlOverride w:ilvl="5"/>
+    <w:lvlOverride w:ilvl="6"/>
+    <w:lvlOverride w:ilvl="7"/>
+    <w:lvlOverride w:ilvl="8"/>
+  </w:num>
+  <w:num w:numId="5" w16cid:durableId="74330017">
+    <w:abstractNumId w:val="1"/>
+    <w:lvlOverride w:ilvl="0"/>
+    <w:lvlOverride w:ilvl="1"/>
+    <w:lvlOverride w:ilvl="2"/>
+    <w:lvlOverride w:ilvl="3"/>
+    <w:lvlOverride w:ilvl="4"/>
+    <w:lvlOverride w:ilvl="5"/>
+    <w:lvlOverride w:ilvl="6"/>
+    <w:lvlOverride w:ilvl="7"/>
+    <w:lvlOverride w:ilvl="8"/>
+  </w:num>
+  <w:num w:numId="6" w16cid:durableId="1462262731">
+    <w:abstractNumId w:val="7"/>
+    <w:lvlOverride w:ilvl="0"/>
+    <w:lvlOverride w:ilvl="1"/>
+    <w:lvlOverride w:ilvl="2"/>
+    <w:lvlOverride w:ilvl="3"/>
+    <w:lvlOverride w:ilvl="4"/>
+    <w:lvlOverride w:ilvl="5"/>
+    <w:lvlOverride w:ilvl="6"/>
+    <w:lvlOverride w:ilvl="7"/>
+    <w:lvlOverride w:ilvl="8"/>
+  </w:num>
+  <w:num w:numId="7" w16cid:durableId="596451408">
+    <w:abstractNumId w:val="3"/>
+    <w:lvlOverride w:ilvl="0"/>
+    <w:lvlOverride w:ilvl="1"/>
+    <w:lvlOverride w:ilvl="2"/>
+    <w:lvlOverride w:ilvl="3"/>
+    <w:lvlOverride w:ilvl="4"/>
+    <w:lvlOverride w:ilvl="5"/>
+    <w:lvlOverride w:ilvl="6"/>
+    <w:lvlOverride w:ilvl="7"/>
+    <w:lvlOverride w:ilvl="8"/>
+  </w:num>
+  <w:num w:numId="8" w16cid:durableId="217788645">
+    <w:abstractNumId w:val="2"/>
+    <w:lvlOverride w:ilvl="0">
+      <w:startOverride w:val="1"/>
+    </w:lvlOverride>
+    <w:lvlOverride w:ilvl="1"/>
+    <w:lvlOverride w:ilvl="2"/>
+    <w:lvlOverride w:ilvl="3"/>
+    <w:lvlOverride w:ilvl="4"/>
+    <w:lvlOverride w:ilvl="5"/>
+    <w:lvlOverride w:ilvl="6"/>
+    <w:lvlOverride w:ilvl="7"/>
+    <w:lvlOverride w:ilvl="8"/>
+  </w:num>
+  <w:num w:numId="9" w16cid:durableId="1895432573">
+    <w:abstractNumId w:val="6"/>
   </w:num>
 </w:numbering>
 </file>
@@ -658,7 +3031,6 @@
     <w:next w:val="Normalny"/>
     <w:link w:val="Nagwek2Znak"/>
     <w:uiPriority w:val="9"/>
-    <w:semiHidden/>
     <w:unhideWhenUsed/>
     <w:qFormat/>
     <w:rsid w:val="00C31AD4"/>
@@ -681,7 +3053,6 @@
     <w:next w:val="Normalny"/>
     <w:link w:val="Nagwek3Znak"/>
     <w:uiPriority w:val="9"/>
-    <w:semiHidden/>
     <w:unhideWhenUsed/>
     <w:qFormat/>
     <w:rsid w:val="00C31AD4"/>
@@ -874,7 +3245,6 @@
     <w:basedOn w:val="Domylnaczcionkaakapitu"/>
     <w:link w:val="Nagwek2"/>
     <w:uiPriority w:val="9"/>
-    <w:semiHidden/>
     <w:rsid w:val="00C31AD4"/>
     <w:rPr>
       <w:rFonts w:asciiTheme="majorHAnsi" w:eastAsiaTheme="majorEastAsia" w:hAnsiTheme="majorHAnsi" w:cstheme="majorBidi"/>
@@ -888,7 +3258,6 @@
     <w:basedOn w:val="Domylnaczcionkaakapitu"/>
     <w:link w:val="Nagwek3"/>
     <w:uiPriority w:val="9"/>
-    <w:semiHidden/>
     <w:rsid w:val="00C31AD4"/>
     <w:rPr>
       <w:rFonts w:eastAsiaTheme="majorEastAsia" w:cstheme="majorBidi"/>
@@ -1145,6 +3514,25 @@
       <w:color w:val="0F4761" w:themeColor="accent1" w:themeShade="BF"/>
       <w:spacing w:val="5"/>
     </w:rPr>
+  </w:style>
+  <w:style w:type="table" w:styleId="Tabela-Siatka">
+    <w:name w:val="Table Grid"/>
+    <w:basedOn w:val="Standardowy"/>
+    <w:uiPriority w:val="39"/>
+    <w:rsid w:val="00354144"/>
+    <w:pPr>
+      <w:spacing w:after="0" w:line="240" w:lineRule="auto"/>
+    </w:pPr>
+    <w:tblPr>
+      <w:tblBorders>
+        <w:top w:val="single" w:sz="4" w:space="0" w:color="auto"/>
+        <w:left w:val="single" w:sz="4" w:space="0" w:color="auto"/>
+        <w:bottom w:val="single" w:sz="4" w:space="0" w:color="auto"/>
+        <w:right w:val="single" w:sz="4" w:space="0" w:color="auto"/>
+        <w:insideH w:val="single" w:sz="4" w:space="0" w:color="auto"/>
+        <w:insideV w:val="single" w:sz="4" w:space="0" w:color="auto"/>
+      </w:tblBorders>
+    </w:tblPr>
   </w:style>
 </w:styles>
 </file>

</xml_diff>